<commit_message>
added documentation on zoom function
</commit_message>
<xml_diff>
--- a/Assignment2/Packages/Report_Format.docx
+++ b/Assignment2/Packages/Report_Format.docx
@@ -19,69 +19,44 @@
         <w:t>:</w:t>
       </w:r>
       <w:r>
-        <w:t xml:space="preserve"> Jason Wong jaw845, </w:t>
-      </w:r>
-      <w:proofErr w:type="spellStart"/>
-      <w:r>
-        <w:t>Ockert</w:t>
-      </w:r>
-      <w:proofErr w:type="spellEnd"/>
-      <w:r>
-        <w:t xml:space="preserve"> </w:t>
-      </w:r>
-      <w:proofErr w:type="spellStart"/>
-      <w:r>
-        <w:t>Strydom</w:t>
-      </w:r>
-      <w:proofErr w:type="spellEnd"/>
-      <w:r>
-        <w:t xml:space="preserve"> </w:t>
+        <w:t xml:space="preserve"> Jason Wong jaw845, Ockert Strydom </w:t>
+      </w:r>
+      <w:r>
+        <w:t>ojs546</w:t>
       </w:r>
     </w:p>
     <w:p>
       <w:r>
         <w:t xml:space="preserve">Project: </w:t>
       </w:r>
-      <w:proofErr w:type="spellStart"/>
       <w:r>
         <w:t>jEdit</w:t>
       </w:r>
-      <w:proofErr w:type="spellEnd"/>
     </w:p>
     <w:p>
       <w:r>
         <w:t xml:space="preserve">Change Number: </w:t>
       </w:r>
       <w:r>
-        <w:rPr>
-          <w:i/>
-        </w:rPr>
-        <w:t>[1,4</w:t>
-      </w:r>
-      <w:r>
-        <w:rPr>
-          <w:i/>
-        </w:rPr>
+        <w:t>[2</w:t>
+      </w:r>
+      <w:r>
+        <w:t>,4</w:t>
+      </w:r>
+      <w:r>
         <w:t>]</w:t>
       </w:r>
     </w:p>
     <w:p>
-      <w:pPr>
-        <w:rPr>
-          <w:i/>
-        </w:rPr>
-      </w:pPr>
       <w:r>
         <w:t xml:space="preserve">Date: </w:t>
       </w:r>
       <w:r>
-        <w:rPr>
-          <w:i/>
-        </w:rPr>
         <w:t>11/02/2019</w:t>
       </w:r>
     </w:p>
     <w:p/>
+    <w:p/>
     <w:p>
       <w:pPr>
         <w:jc w:val="center"/>
@@ -95,10 +70,18 @@
           <w:b/>
           <w:u w:val="single"/>
         </w:rPr>
-        <w:t>Add Timestamps to Log</w:t>
-      </w:r>
-    </w:p>
-    <w:p/>
+        <w:t>Zoom the text editor</w:t>
+      </w:r>
+    </w:p>
+    <w:p>
+      <w:pPr>
+        <w:jc w:val="center"/>
+        <w:rPr>
+          <w:b/>
+          <w:u w:val="single"/>
+        </w:rPr>
+      </w:pPr>
+    </w:p>
     <w:p>
       <w:pPr>
         <w:numPr>
@@ -119,7 +102,6 @@
       <w:r>
         <w:rPr>
           <w:b/>
-          <w:i/>
         </w:rPr>
         <w:t xml:space="preserve">: </w:t>
       </w:r>
@@ -130,23 +112,13 @@
         <w:jc w:val="both"/>
       </w:pPr>
       <w:r>
-        <w:t xml:space="preserve">Add timestamps to the activity log. Displays the timestamp as </w:t>
-      </w:r>
-      <w:proofErr w:type="spellStart"/>
-      <w:r>
-        <w:t>yyyy</w:t>
-      </w:r>
-      <w:proofErr w:type="spellEnd"/>
-      <w:r>
-        <w:t>/MM/</w:t>
-      </w:r>
-      <w:proofErr w:type="spellStart"/>
-      <w:r>
-        <w:t>dd</w:t>
-      </w:r>
-      <w:proofErr w:type="spellEnd"/>
-      <w:r>
-        <w:t>/HH/mm/ss.</w:t>
+        <w:t>Add two menu items “zoom+” and “zoom</w:t>
+      </w:r>
+      <w:r>
+        <w:t>-” to</w:t>
+      </w:r>
+      <w:r>
+        <w:t xml:space="preserve"> scale the editors.</w:t>
       </w:r>
     </w:p>
     <w:p>
@@ -337,7 +309,10 @@
           </w:tcPr>
           <w:p>
             <w:r>
-              <w:t>Log.java</w:t>
+              <w:t>j</w:t>
+            </w:r>
+            <w:r>
+              <w:t>edit_gui.props</w:t>
             </w:r>
           </w:p>
         </w:tc>
@@ -347,7 +322,7 @@
           </w:tcPr>
           <w:p>
             <w:r>
-              <w:t>“Find in Files” (Ctrl-F)</w:t>
+              <w:t>grep</w:t>
             </w:r>
           </w:p>
         </w:tc>
@@ -357,7 +332,7 @@
           </w:tcPr>
           <w:p>
             <w:r>
-              <w:t>No</w:t>
+              <w:t>yes</w:t>
             </w:r>
           </w:p>
         </w:tc>
@@ -367,23 +342,117 @@
           </w:tcPr>
           <w:p>
             <w:r>
-              <w:t xml:space="preserve">Tried using “Find in Files” to search for logs. I couldn’t find the file, so I ended up just searching through the where the activity log was enable in the </w:t>
-            </w:r>
-            <w:proofErr w:type="spellStart"/>
-            <w:r>
-              <w:t>JEdit</w:t>
-            </w:r>
-            <w:proofErr w:type="spellEnd"/>
-            <w:r>
-              <w:t xml:space="preserve"> program. It was located under utilities when running so I searched in the </w:t>
-            </w:r>
-            <w:proofErr w:type="spellStart"/>
-            <w:r>
-              <w:t>util</w:t>
-            </w:r>
-            <w:proofErr w:type="spellEnd"/>
-            <w:r>
-              <w:t xml:space="preserve"> directory for the activity logs.</w:t>
+              <w:t xml:space="preserve">Tried using </w:t>
+            </w:r>
+            <w:r>
+              <w:t>grep -r to search for previous buffer. The grep outputs pointed towards the .props file of what was being called.</w:t>
+            </w:r>
+          </w:p>
+        </w:tc>
+      </w:tr>
+      <w:tr>
+        <w:tc>
+          <w:tcPr>
+            <w:tcW w:w="288" w:type="dxa"/>
+          </w:tcPr>
+          <w:p>
+            <w:r>
+              <w:t>2</w:t>
+            </w:r>
+          </w:p>
+        </w:tc>
+        <w:tc>
+          <w:tcPr>
+            <w:tcW w:w="1710" w:type="dxa"/>
+          </w:tcPr>
+          <w:p>
+            <w:r>
+              <w:t>actions.xml</w:t>
+            </w:r>
+          </w:p>
+        </w:tc>
+        <w:tc>
+          <w:tcPr>
+            <w:tcW w:w="2610" w:type="dxa"/>
+          </w:tcPr>
+          <w:p>
+            <w:r>
+              <w:t>grep</w:t>
+            </w:r>
+          </w:p>
+        </w:tc>
+        <w:tc>
+          <w:tcPr>
+            <w:tcW w:w="1530" w:type="dxa"/>
+          </w:tcPr>
+          <w:p>
+            <w:r>
+              <w:t>yes</w:t>
+            </w:r>
+          </w:p>
+        </w:tc>
+        <w:tc>
+          <w:tcPr>
+            <w:tcW w:w="3330" w:type="dxa"/>
+          </w:tcPr>
+          <w:p>
+            <w:r>
+              <w:t>Used grep –r p</w:t>
+            </w:r>
+            <w:r>
+              <w:t>rev-buffer.label to search for the actions being called.</w:t>
+            </w:r>
+          </w:p>
+        </w:tc>
+      </w:tr>
+      <w:tr>
+        <w:tc>
+          <w:tcPr>
+            <w:tcW w:w="288" w:type="dxa"/>
+          </w:tcPr>
+          <w:p>
+            <w:r>
+              <w:t>3</w:t>
+            </w:r>
+          </w:p>
+        </w:tc>
+        <w:tc>
+          <w:tcPr>
+            <w:tcW w:w="1710" w:type="dxa"/>
+          </w:tcPr>
+          <w:p>
+            <w:r>
+              <w:t>EditPane.java</w:t>
+            </w:r>
+          </w:p>
+        </w:tc>
+        <w:tc>
+          <w:tcPr>
+            <w:tcW w:w="2610" w:type="dxa"/>
+          </w:tcPr>
+          <w:p>
+            <w:r>
+              <w:t>grep</w:t>
+            </w:r>
+          </w:p>
+        </w:tc>
+        <w:tc>
+          <w:tcPr>
+            <w:tcW w:w="1530" w:type="dxa"/>
+          </w:tcPr>
+          <w:p>
+            <w:r>
+              <w:t>yes</w:t>
+            </w:r>
+          </w:p>
+        </w:tc>
+        <w:tc>
+          <w:tcPr>
+            <w:tcW w:w="3330" w:type="dxa"/>
+          </w:tcPr>
+          <w:p>
+            <w:r>
+              <w:t>Used grep –r prevBuffer to search for the actions of previous buffer.</w:t>
             </w:r>
           </w:p>
         </w:tc>
@@ -420,28 +489,6 @@
           <w:b/>
         </w:rPr>
         <w:t>Impact Analysis:</w:t>
-      </w:r>
-    </w:p>
-    <w:p>
-      <w:pPr>
-        <w:jc w:val="center"/>
-        <w:rPr>
-          <w:b/>
-        </w:rPr>
-      </w:pPr>
-    </w:p>
-    <w:p>
-      <w:pPr>
-        <w:jc w:val="center"/>
-        <w:rPr>
-          <w:b/>
-        </w:rPr>
-      </w:pPr>
-      <w:r>
-        <w:rPr>
-          <w:b/>
-        </w:rPr>
-        <w:t>Table 2. The list of all the classes visited during impact analysis.</w:t>
       </w:r>
     </w:p>
     <w:tbl>
@@ -579,7 +626,7 @@
           </w:tcPr>
           <w:p>
             <w:r>
-              <w:t>_log</w:t>
+              <w:t>View menu</w:t>
             </w:r>
           </w:p>
         </w:tc>
@@ -589,7 +636,7 @@
           </w:tcPr>
           <w:p>
             <w:r>
-              <w:t>“Find in Files” (Ctrl-F)</w:t>
+              <w:t>grep</w:t>
             </w:r>
           </w:p>
         </w:tc>
@@ -609,13 +656,207 @@
           </w:tcPr>
           <w:p>
             <w:r>
-              <w:t>I found where the log outputs were by using “Find in Files” it located where the outputs of the activity logs. Added in timestamp in the _log method.</w:t>
+              <w:t>We</w:t>
+            </w:r>
+            <w:r>
+              <w:t xml:space="preserve"> found where the </w:t>
+            </w:r>
+            <w:r>
+              <w:t>view tool bar display</w:t>
+            </w:r>
+            <w:r>
+              <w:t xml:space="preserve"> outputs were by using </w:t>
+            </w:r>
+            <w:r>
+              <w:t>grep. Added in “</w:t>
+            </w:r>
+            <w:r>
+              <w:t>Zoom In/Zoom Out</w:t>
+            </w:r>
+            <w:r>
+              <w:t>”</w:t>
+            </w:r>
+            <w:r>
+              <w:t xml:space="preserve"> </w:t>
+            </w:r>
+            <w:r>
+              <w:t>button</w:t>
+            </w:r>
+            <w:r>
+              <w:t>.</w:t>
+            </w:r>
+          </w:p>
+        </w:tc>
+      </w:tr>
+      <w:tr>
+        <w:tc>
+          <w:tcPr>
+            <w:tcW w:w="437" w:type="dxa"/>
+          </w:tcPr>
+          <w:p>
+            <w:r>
+              <w:t>2</w:t>
+            </w:r>
+          </w:p>
+        </w:tc>
+        <w:tc>
+          <w:tcPr>
+            <w:tcW w:w="1856" w:type="dxa"/>
+          </w:tcPr>
+          <w:p>
+            <w:r>
+              <w:t>Actions</w:t>
+            </w:r>
+          </w:p>
+        </w:tc>
+        <w:tc>
+          <w:tcPr>
+            <w:tcW w:w="3485" w:type="dxa"/>
+          </w:tcPr>
+          <w:p>
+            <w:r>
+              <w:t>grep</w:t>
+            </w:r>
+          </w:p>
+        </w:tc>
+        <w:tc>
+          <w:tcPr>
+            <w:tcW w:w="1520" w:type="dxa"/>
+          </w:tcPr>
+          <w:p>
+            <w:r>
+              <w:t>yes</w:t>
+            </w:r>
+          </w:p>
+        </w:tc>
+        <w:tc>
+          <w:tcPr>
+            <w:tcW w:w="2278" w:type="dxa"/>
+          </w:tcPr>
+          <w:p>
+            <w:r>
+              <w:t>We found where the actions were being called in the View tab and added in the action for “Zoom In/Zoom Out”.</w:t>
+            </w:r>
+          </w:p>
+        </w:tc>
+      </w:tr>
+      <w:tr>
+        <w:tc>
+          <w:tcPr>
+            <w:tcW w:w="437" w:type="dxa"/>
+          </w:tcPr>
+          <w:p>
+            <w:r>
+              <w:t>3</w:t>
+            </w:r>
+          </w:p>
+        </w:tc>
+        <w:tc>
+          <w:tcPr>
+            <w:tcW w:w="1856" w:type="dxa"/>
+          </w:tcPr>
+          <w:p>
+            <w:r>
+              <w:t>ZoomIn()</w:t>
+            </w:r>
+          </w:p>
+        </w:tc>
+        <w:tc>
+          <w:tcPr>
+            <w:tcW w:w="3485" w:type="dxa"/>
+          </w:tcPr>
+          <w:p>
+            <w:r>
+              <w:t>None</w:t>
+            </w:r>
+          </w:p>
+        </w:tc>
+        <w:tc>
+          <w:tcPr>
+            <w:tcW w:w="1520" w:type="dxa"/>
+          </w:tcPr>
+          <w:p>
+            <w:r>
+              <w:t>Yes</w:t>
+            </w:r>
+          </w:p>
+        </w:tc>
+        <w:tc>
+          <w:tcPr>
+            <w:tcW w:w="2278" w:type="dxa"/>
+          </w:tcPr>
+          <w:p>
+            <w:r>
+              <w:t>Created the method ZoomIn() to zoom into the editor.</w:t>
+            </w:r>
+          </w:p>
+        </w:tc>
+      </w:tr>
+      <w:tr>
+        <w:tc>
+          <w:tcPr>
+            <w:tcW w:w="437" w:type="dxa"/>
+          </w:tcPr>
+          <w:p>
+            <w:r>
+              <w:lastRenderedPageBreak/>
+              <w:t>4</w:t>
+            </w:r>
+          </w:p>
+        </w:tc>
+        <w:tc>
+          <w:tcPr>
+            <w:tcW w:w="1856" w:type="dxa"/>
+          </w:tcPr>
+          <w:p>
+            <w:r>
+              <w:t>ZoomOut()</w:t>
+            </w:r>
+          </w:p>
+        </w:tc>
+        <w:tc>
+          <w:tcPr>
+            <w:tcW w:w="3485" w:type="dxa"/>
+          </w:tcPr>
+          <w:p>
+            <w:r>
+              <w:t>None</w:t>
+            </w:r>
+          </w:p>
+        </w:tc>
+        <w:tc>
+          <w:tcPr>
+            <w:tcW w:w="1520" w:type="dxa"/>
+          </w:tcPr>
+          <w:p>
+            <w:r>
+              <w:t>Yes</w:t>
+            </w:r>
+          </w:p>
+        </w:tc>
+        <w:tc>
+          <w:tcPr>
+            <w:tcW w:w="2278" w:type="dxa"/>
+          </w:tcPr>
+          <w:p>
+            <w:r>
+              <w:t>Created the method ZoomOut() to zoom out of the editor</w:t>
+            </w:r>
+            <w:r>
+              <w:t>.</w:t>
             </w:r>
           </w:p>
         </w:tc>
       </w:tr>
     </w:tbl>
-    <w:p/>
+    <w:p>
+      <w:pPr>
+        <w:jc w:val="center"/>
+        <w:rPr>
+          <w:b/>
+        </w:rPr>
+      </w:pPr>
+    </w:p>
     <w:p>
       <w:pPr>
         <w:numPr>
@@ -630,6 +871,1226 @@
         <w:rPr>
           <w:b/>
         </w:rPr>
+        <w:t>Learning process:</w:t>
+      </w:r>
+    </w:p>
+    <w:p>
+      <w:pPr>
+        <w:rPr>
+          <w:b/>
+        </w:rPr>
+      </w:pPr>
+    </w:p>
+    <w:p>
+      <w:pPr>
+        <w:numPr>
+          <w:ilvl w:val="0"/>
+          <w:numId w:val="2"/>
+        </w:numPr>
+        <w:rPr>
+          <w:b/>
+        </w:rPr>
+      </w:pPr>
+      <w:r>
+        <w:rPr>
+          <w:b/>
+        </w:rPr>
+        <w:t>Description of the implementation:</w:t>
+      </w:r>
+    </w:p>
+    <w:p>
+      <w:pPr>
+        <w:ind w:left="450"/>
+      </w:pPr>
+      <w:r>
+        <w:t xml:space="preserve">Made changes to the jedit_gui.props to display the </w:t>
+      </w:r>
+      <w:r>
+        <w:t>“</w:t>
+      </w:r>
+      <w:r>
+        <w:t>Zoom In/Zoom Out</w:t>
+      </w:r>
+      <w:r>
+        <w:t xml:space="preserve">” </w:t>
+      </w:r>
+      <w:r>
+        <w:t>button</w:t>
+      </w:r>
+      <w:r>
+        <w:t xml:space="preserve"> in the View tab.</w:t>
+      </w:r>
+      <w:r>
+        <w:t xml:space="preserve"> In addition, added the “Zoom In/Zoom Out” actions in the actions.xml file that will be called. </w:t>
+      </w:r>
+      <w:bookmarkStart w:id="0" w:name="_GoBack"/>
+      <w:bookmarkEnd w:id="0"/>
+    </w:p>
+    <w:p>
+      <w:pPr>
+        <w:numPr>
+          <w:ilvl w:val="0"/>
+          <w:numId w:val="2"/>
+        </w:numPr>
+        <w:rPr>
+          <w:b/>
+        </w:rPr>
+      </w:pPr>
+      <w:r>
+        <w:rPr>
+          <w:b/>
+        </w:rPr>
+        <w:t>Sources:</w:t>
+      </w:r>
+    </w:p>
+    <w:p>
+      <w:pPr>
+        <w:rPr>
+          <w:b/>
+        </w:rPr>
+      </w:pPr>
+    </w:p>
+    <w:p>
+      <w:pPr>
+        <w:numPr>
+          <w:ilvl w:val="0"/>
+          <w:numId w:val="2"/>
+        </w:numPr>
+        <w:rPr>
+          <w:b/>
+        </w:rPr>
+      </w:pPr>
+      <w:r>
+        <w:rPr>
+          <w:b/>
+        </w:rPr>
+        <w:t>Highlighted Source Code:</w:t>
+      </w:r>
+    </w:p>
+    <w:p>
+      <w:pPr>
+        <w:rPr>
+          <w:b/>
+        </w:rPr>
+      </w:pPr>
+    </w:p>
+    <w:p>
+      <w:pPr>
+        <w:rPr>
+          <w:b/>
+        </w:rPr>
+      </w:pPr>
+      <w:r>
+        <w:rPr>
+          <w:b/>
+        </w:rPr>
+        <w:t>&lt;jedit_gui.props&gt;</w:t>
+      </w:r>
+    </w:p>
+    <w:p>
+      <w:pPr>
+        <w:pStyle w:val="ListParagraph"/>
+        <w:shd w:val="clear" w:color="auto" w:fill="2B2B2B"/>
+        <w:tabs>
+          <w:tab w:val="left" w:pos="916"/>
+          <w:tab w:val="left" w:pos="1832"/>
+          <w:tab w:val="left" w:pos="2748"/>
+          <w:tab w:val="left" w:pos="3664"/>
+          <w:tab w:val="left" w:pos="4580"/>
+          <w:tab w:val="left" w:pos="5496"/>
+          <w:tab w:val="left" w:pos="6412"/>
+          <w:tab w:val="left" w:pos="7328"/>
+          <w:tab w:val="left" w:pos="8244"/>
+          <w:tab w:val="left" w:pos="9160"/>
+          <w:tab w:val="left" w:pos="10076"/>
+          <w:tab w:val="left" w:pos="10992"/>
+          <w:tab w:val="left" w:pos="11908"/>
+          <w:tab w:val="left" w:pos="12824"/>
+          <w:tab w:val="left" w:pos="13740"/>
+          <w:tab w:val="left" w:pos="14656"/>
+        </w:tabs>
+        <w:ind w:left="450"/>
+        <w:rPr>
+          <w:rFonts w:ascii="Menlo" w:hAnsi="Menlo" w:cs="Menlo"/>
+          <w:color w:val="A9B7C6"/>
+          <w:sz w:val="18"/>
+          <w:szCs w:val="18"/>
+        </w:rPr>
+      </w:pPr>
+      <w:r>
+        <w:rPr>
+          <w:rFonts w:ascii="Menlo" w:hAnsi="Menlo" w:cs="Menlo"/>
+          <w:color w:val="A9B7C6"/>
+          <w:sz w:val="18"/>
+          <w:szCs w:val="18"/>
+        </w:rPr>
+        <w:t xml:space="preserve">     prev-buffer \</w:t>
+      </w:r>
+      <w:r>
+        <w:rPr>
+          <w:rFonts w:ascii="Menlo" w:hAnsi="Menlo" w:cs="Menlo"/>
+          <w:color w:val="A9B7C6"/>
+          <w:sz w:val="18"/>
+          <w:szCs w:val="18"/>
+        </w:rPr>
+        <w:br/>
+        <w:t xml:space="preserve">     next-buffer \</w:t>
+      </w:r>
+      <w:r>
+        <w:rPr>
+          <w:rFonts w:ascii="Menlo" w:hAnsi="Menlo" w:cs="Menlo"/>
+          <w:color w:val="A9B7C6"/>
+          <w:sz w:val="18"/>
+          <w:szCs w:val="18"/>
+        </w:rPr>
+        <w:br/>
+        <w:t xml:space="preserve">     recent-buffer \</w:t>
+      </w:r>
+      <w:r>
+        <w:rPr>
+          <w:rFonts w:ascii="Menlo" w:hAnsi="Menlo" w:cs="Menlo"/>
+          <w:color w:val="A9B7C6"/>
+          <w:sz w:val="18"/>
+          <w:szCs w:val="18"/>
+        </w:rPr>
+        <w:br/>
+        <w:t xml:space="preserve">     show-buffer-switcher \</w:t>
+      </w:r>
+      <w:r>
+        <w:rPr>
+          <w:rFonts w:ascii="Menlo" w:hAnsi="Menlo" w:cs="Menlo"/>
+          <w:color w:val="A9B7C6"/>
+          <w:sz w:val="18"/>
+          <w:szCs w:val="18"/>
+        </w:rPr>
+        <w:br/>
+        <w:t xml:space="preserve">     - \</w:t>
+      </w:r>
+      <w:r>
+        <w:rPr>
+          <w:rFonts w:ascii="Menlo" w:hAnsi="Menlo" w:cs="Menlo"/>
+          <w:color w:val="A9B7C6"/>
+          <w:sz w:val="18"/>
+          <w:szCs w:val="18"/>
+        </w:rPr>
+        <w:br/>
+        <w:t xml:space="preserve">     toggle-line-numbers \</w:t>
+      </w:r>
+      <w:r>
+        <w:rPr>
+          <w:rFonts w:ascii="Menlo" w:hAnsi="Menlo" w:cs="Menlo"/>
+          <w:color w:val="A9B7C6"/>
+          <w:sz w:val="18"/>
+          <w:szCs w:val="18"/>
+        </w:rPr>
+        <w:br/>
+        <w:t xml:space="preserve">     - \</w:t>
+      </w:r>
+      <w:r>
+        <w:rPr>
+          <w:rFonts w:ascii="Menlo" w:hAnsi="Menlo" w:cs="Menlo"/>
+          <w:color w:val="A9B7C6"/>
+          <w:sz w:val="18"/>
+          <w:szCs w:val="18"/>
+        </w:rPr>
+        <w:br/>
+        <w:t xml:space="preserve">     </w:t>
+      </w:r>
+      <w:r>
+        <w:rPr>
+          <w:rFonts w:ascii="Menlo" w:hAnsi="Menlo" w:cs="Menlo"/>
+          <w:color w:val="A9B7C6"/>
+          <w:sz w:val="18"/>
+          <w:szCs w:val="18"/>
+          <w:highlight w:val="green"/>
+        </w:rPr>
+        <w:t>zoom-in \</w:t>
+      </w:r>
+      <w:r>
+        <w:rPr>
+          <w:rFonts w:ascii="Menlo" w:hAnsi="Menlo" w:cs="Menlo"/>
+          <w:color w:val="A9B7C6"/>
+          <w:sz w:val="18"/>
+          <w:szCs w:val="18"/>
+          <w:highlight w:val="green"/>
+        </w:rPr>
+        <w:br/>
+        <w:t xml:space="preserve">     zoom-out \</w:t>
+      </w:r>
+      <w:r>
+        <w:rPr>
+          <w:rFonts w:ascii="Menlo" w:hAnsi="Menlo" w:cs="Menlo"/>
+          <w:color w:val="A9B7C6"/>
+          <w:sz w:val="18"/>
+          <w:szCs w:val="18"/>
+          <w:highlight w:val="green"/>
+        </w:rPr>
+        <w:br/>
+        <w:t xml:space="preserve">     - \</w:t>
+      </w:r>
+      <w:r>
+        <w:rPr>
+          <w:rFonts w:ascii="Menlo" w:hAnsi="Menlo" w:cs="Menlo"/>
+          <w:color w:val="A9B7C6"/>
+          <w:sz w:val="18"/>
+          <w:szCs w:val="18"/>
+        </w:rPr>
+        <w:br/>
+        <w:t xml:space="preserve">     %scrolling \</w:t>
+      </w:r>
+      <w:r>
+        <w:rPr>
+          <w:rFonts w:ascii="Menlo" w:hAnsi="Menlo" w:cs="Menlo"/>
+          <w:color w:val="A9B7C6"/>
+          <w:sz w:val="18"/>
+          <w:szCs w:val="18"/>
+        </w:rPr>
+        <w:br/>
+        <w:t xml:space="preserve">     %splitting \</w:t>
+      </w:r>
+      <w:r>
+        <w:rPr>
+          <w:rFonts w:ascii="Menlo" w:hAnsi="Menlo" w:cs="Menlo"/>
+          <w:color w:val="A9B7C6"/>
+          <w:sz w:val="18"/>
+          <w:szCs w:val="18"/>
+        </w:rPr>
+        <w:br/>
+        <w:t xml:space="preserve">     %docking</w:t>
+      </w:r>
+      <w:r>
+        <w:rPr>
+          <w:rFonts w:ascii="Menlo" w:hAnsi="Menlo" w:cs="Menlo"/>
+          <w:color w:val="A9B7C6"/>
+          <w:sz w:val="18"/>
+          <w:szCs w:val="18"/>
+        </w:rPr>
+        <w:br/>
+        <w:t>view.label=$View</w:t>
+      </w:r>
+      <w:r>
+        <w:rPr>
+          <w:rFonts w:ascii="Menlo" w:hAnsi="Menlo" w:cs="Menlo"/>
+          <w:color w:val="A9B7C6"/>
+          <w:sz w:val="18"/>
+          <w:szCs w:val="18"/>
+        </w:rPr>
+        <w:br/>
+        <w:t>new-view.label=New $View</w:t>
+      </w:r>
+      <w:r>
+        <w:rPr>
+          <w:rFonts w:ascii="Menlo" w:hAnsi="Menlo" w:cs="Menlo"/>
+          <w:color w:val="A9B7C6"/>
+          <w:sz w:val="18"/>
+          <w:szCs w:val="18"/>
+        </w:rPr>
+        <w:br/>
+        <w:t>new-plain-view.label=Ne$w Plain View</w:t>
+      </w:r>
+      <w:r>
+        <w:rPr>
+          <w:rFonts w:ascii="Menlo" w:hAnsi="Menlo" w:cs="Menlo"/>
+          <w:color w:val="A9B7C6"/>
+          <w:sz w:val="18"/>
+          <w:szCs w:val="18"/>
+        </w:rPr>
+        <w:br/>
+        <w:t>close-view.label=$Close View</w:t>
+      </w:r>
+      <w:r>
+        <w:rPr>
+          <w:rFonts w:ascii="Menlo" w:hAnsi="Menlo" w:cs="Menlo"/>
+          <w:color w:val="A9B7C6"/>
+          <w:sz w:val="18"/>
+          <w:szCs w:val="18"/>
+        </w:rPr>
+        <w:br/>
+        <w:t>prev-buffer.label=Go to $Previous Buffer</w:t>
+      </w:r>
+      <w:r>
+        <w:rPr>
+          <w:rFonts w:ascii="Menlo" w:hAnsi="Menlo" w:cs="Menlo"/>
+          <w:color w:val="A9B7C6"/>
+          <w:sz w:val="18"/>
+          <w:szCs w:val="18"/>
+        </w:rPr>
+        <w:br/>
+        <w:t>next-buffer.label=Go to $Next Buffer</w:t>
+      </w:r>
+      <w:r>
+        <w:rPr>
+          <w:rFonts w:ascii="Menlo" w:hAnsi="Menlo" w:cs="Menlo"/>
+          <w:color w:val="A9B7C6"/>
+          <w:sz w:val="18"/>
+          <w:szCs w:val="18"/>
+        </w:rPr>
+        <w:br/>
+        <w:t>recent-buffer.label=Go to $Recent Buffer</w:t>
+      </w:r>
+      <w:r>
+        <w:rPr>
+          <w:rFonts w:ascii="Menlo" w:hAnsi="Menlo" w:cs="Menlo"/>
+          <w:color w:val="A9B7C6"/>
+          <w:sz w:val="18"/>
+          <w:szCs w:val="18"/>
+        </w:rPr>
+        <w:br/>
+        <w:t>show-buffer-switcher.label=Show $Buffer Switcher</w:t>
+      </w:r>
+      <w:r>
+        <w:rPr>
+          <w:rFonts w:ascii="Menlo" w:hAnsi="Menlo" w:cs="Menlo"/>
+          <w:color w:val="A9B7C6"/>
+          <w:sz w:val="18"/>
+          <w:szCs w:val="18"/>
+        </w:rPr>
+        <w:br/>
+        <w:t>toggle-line-numbers.label=$Line Numbers</w:t>
+      </w:r>
+      <w:r>
+        <w:rPr>
+          <w:rFonts w:ascii="Menlo" w:hAnsi="Menlo" w:cs="Menlo"/>
+          <w:color w:val="A9B7C6"/>
+          <w:sz w:val="18"/>
+          <w:szCs w:val="18"/>
+        </w:rPr>
+        <w:br/>
+      </w:r>
+      <w:r>
+        <w:rPr>
+          <w:rFonts w:ascii="Menlo" w:hAnsi="Menlo" w:cs="Menlo"/>
+          <w:color w:val="A9B7C6"/>
+          <w:sz w:val="18"/>
+          <w:szCs w:val="18"/>
+          <w:highlight w:val="green"/>
+        </w:rPr>
+        <w:t>zoom-in.label=$Zoom In</w:t>
+      </w:r>
+      <w:r>
+        <w:rPr>
+          <w:rFonts w:ascii="Menlo" w:hAnsi="Menlo" w:cs="Menlo"/>
+          <w:color w:val="A9B7C6"/>
+          <w:sz w:val="18"/>
+          <w:szCs w:val="18"/>
+          <w:highlight w:val="green"/>
+        </w:rPr>
+        <w:br/>
+        <w:t>zoom-out.label=$Zoom Out</w:t>
+      </w:r>
+    </w:p>
+    <w:p>
+      <w:pPr>
+        <w:rPr>
+          <w:b/>
+        </w:rPr>
+      </w:pPr>
+    </w:p>
+    <w:p>
+      <w:pPr>
+        <w:rPr>
+          <w:b/>
+        </w:rPr>
+      </w:pPr>
+      <w:r>
+        <w:rPr>
+          <w:b/>
+        </w:rPr>
+        <w:t>&lt;actions.xml&gt;</w:t>
+      </w:r>
+    </w:p>
+    <w:p>
+      <w:pPr>
+        <w:shd w:val="clear" w:color="auto" w:fill="2B2B2B"/>
+        <w:tabs>
+          <w:tab w:val="left" w:pos="916"/>
+          <w:tab w:val="left" w:pos="1832"/>
+          <w:tab w:val="left" w:pos="2748"/>
+          <w:tab w:val="left" w:pos="3664"/>
+          <w:tab w:val="left" w:pos="4580"/>
+          <w:tab w:val="left" w:pos="5496"/>
+          <w:tab w:val="left" w:pos="6412"/>
+          <w:tab w:val="left" w:pos="7328"/>
+          <w:tab w:val="left" w:pos="8244"/>
+          <w:tab w:val="left" w:pos="9160"/>
+          <w:tab w:val="left" w:pos="10076"/>
+          <w:tab w:val="left" w:pos="10992"/>
+          <w:tab w:val="left" w:pos="11908"/>
+          <w:tab w:val="left" w:pos="12824"/>
+          <w:tab w:val="left" w:pos="13740"/>
+          <w:tab w:val="left" w:pos="14656"/>
+        </w:tabs>
+        <w:rPr>
+          <w:rFonts w:ascii="Menlo" w:hAnsi="Menlo" w:cs="Menlo"/>
+          <w:color w:val="A9B7C6"/>
+          <w:sz w:val="18"/>
+          <w:szCs w:val="18"/>
+        </w:rPr>
+      </w:pPr>
+      <w:r>
+        <w:rPr>
+          <w:rFonts w:ascii="Menlo" w:hAnsi="Menlo" w:cs="Menlo"/>
+          <w:color w:val="E8BF6A"/>
+          <w:sz w:val="18"/>
+          <w:szCs w:val="18"/>
+          <w:highlight w:val="green"/>
+        </w:rPr>
+        <w:t xml:space="preserve">&lt;ACTION </w:t>
+      </w:r>
+      <w:r>
+        <w:rPr>
+          <w:rFonts w:ascii="Menlo" w:hAnsi="Menlo" w:cs="Menlo"/>
+          <w:color w:val="BABABA"/>
+          <w:sz w:val="18"/>
+          <w:szCs w:val="18"/>
+          <w:highlight w:val="green"/>
+        </w:rPr>
+        <w:t>NAME=</w:t>
+      </w:r>
+      <w:r>
+        <w:rPr>
+          <w:rFonts w:ascii="Menlo" w:hAnsi="Menlo" w:cs="Menlo"/>
+          <w:color w:val="6A8759"/>
+          <w:sz w:val="18"/>
+          <w:szCs w:val="18"/>
+          <w:highlight w:val="green"/>
+        </w:rPr>
+        <w:t>"zoom-in"</w:t>
+      </w:r>
+      <w:r>
+        <w:rPr>
+          <w:rFonts w:ascii="Menlo" w:hAnsi="Menlo" w:cs="Menlo"/>
+          <w:color w:val="E8BF6A"/>
+          <w:sz w:val="18"/>
+          <w:szCs w:val="18"/>
+          <w:highlight w:val="green"/>
+        </w:rPr>
+        <w:t>&gt;</w:t>
+      </w:r>
+      <w:r>
+        <w:rPr>
+          <w:rFonts w:ascii="Menlo" w:hAnsi="Menlo" w:cs="Menlo"/>
+          <w:color w:val="E8BF6A"/>
+          <w:sz w:val="18"/>
+          <w:szCs w:val="18"/>
+          <w:highlight w:val="green"/>
+        </w:rPr>
+        <w:br/>
+        <w:t xml:space="preserve">   &lt;CODE&gt;</w:t>
+      </w:r>
+      <w:r>
+        <w:rPr>
+          <w:rFonts w:ascii="Menlo" w:hAnsi="Menlo" w:cs="Menlo"/>
+          <w:color w:val="E8BF6A"/>
+          <w:sz w:val="18"/>
+          <w:szCs w:val="18"/>
+          <w:highlight w:val="green"/>
+        </w:rPr>
+        <w:br/>
+        <w:t xml:space="preserve">      </w:t>
+      </w:r>
+      <w:r>
+        <w:rPr>
+          <w:rFonts w:ascii="Menlo" w:hAnsi="Menlo" w:cs="Menlo"/>
+          <w:color w:val="A9B7C6"/>
+          <w:sz w:val="18"/>
+          <w:szCs w:val="18"/>
+          <w:highlight w:val="green"/>
+        </w:rPr>
+        <w:t>editPane.zoomIn();</w:t>
+      </w:r>
+      <w:r>
+        <w:rPr>
+          <w:rFonts w:ascii="Menlo" w:hAnsi="Menlo" w:cs="Menlo"/>
+          <w:color w:val="A9B7C6"/>
+          <w:sz w:val="18"/>
+          <w:szCs w:val="18"/>
+          <w:highlight w:val="green"/>
+        </w:rPr>
+        <w:br/>
+        <w:t xml:space="preserve">   </w:t>
+      </w:r>
+      <w:r>
+        <w:rPr>
+          <w:rFonts w:ascii="Menlo" w:hAnsi="Menlo" w:cs="Menlo"/>
+          <w:color w:val="E8BF6A"/>
+          <w:sz w:val="18"/>
+          <w:szCs w:val="18"/>
+          <w:highlight w:val="green"/>
+        </w:rPr>
+        <w:t>&lt;/CODE&gt;</w:t>
+      </w:r>
+      <w:r>
+        <w:rPr>
+          <w:rFonts w:ascii="Menlo" w:hAnsi="Menlo" w:cs="Menlo"/>
+          <w:color w:val="E8BF6A"/>
+          <w:sz w:val="18"/>
+          <w:szCs w:val="18"/>
+          <w:highlight w:val="green"/>
+        </w:rPr>
+        <w:br/>
+        <w:t>&lt;/ACTION&gt;</w:t>
+      </w:r>
+      <w:r>
+        <w:rPr>
+          <w:rFonts w:ascii="Menlo" w:hAnsi="Menlo" w:cs="Menlo"/>
+          <w:color w:val="E8BF6A"/>
+          <w:sz w:val="18"/>
+          <w:szCs w:val="18"/>
+          <w:highlight w:val="green"/>
+        </w:rPr>
+        <w:br/>
+      </w:r>
+      <w:r>
+        <w:rPr>
+          <w:rFonts w:ascii="Menlo" w:hAnsi="Menlo" w:cs="Menlo"/>
+          <w:color w:val="E8BF6A"/>
+          <w:sz w:val="18"/>
+          <w:szCs w:val="18"/>
+          <w:highlight w:val="green"/>
+        </w:rPr>
+        <w:br/>
+        <w:t xml:space="preserve">&lt;ACTION </w:t>
+      </w:r>
+      <w:r>
+        <w:rPr>
+          <w:rFonts w:ascii="Menlo" w:hAnsi="Menlo" w:cs="Menlo"/>
+          <w:color w:val="BABABA"/>
+          <w:sz w:val="18"/>
+          <w:szCs w:val="18"/>
+          <w:highlight w:val="green"/>
+        </w:rPr>
+        <w:t>NAME=</w:t>
+      </w:r>
+      <w:r>
+        <w:rPr>
+          <w:rFonts w:ascii="Menlo" w:hAnsi="Menlo" w:cs="Menlo"/>
+          <w:color w:val="6A8759"/>
+          <w:sz w:val="18"/>
+          <w:szCs w:val="18"/>
+          <w:highlight w:val="green"/>
+        </w:rPr>
+        <w:t>"zoom-out"</w:t>
+      </w:r>
+      <w:r>
+        <w:rPr>
+          <w:rFonts w:ascii="Menlo" w:hAnsi="Menlo" w:cs="Menlo"/>
+          <w:color w:val="E8BF6A"/>
+          <w:sz w:val="18"/>
+          <w:szCs w:val="18"/>
+          <w:highlight w:val="green"/>
+        </w:rPr>
+        <w:t>&gt;</w:t>
+      </w:r>
+      <w:r>
+        <w:rPr>
+          <w:rFonts w:ascii="Menlo" w:hAnsi="Menlo" w:cs="Menlo"/>
+          <w:color w:val="E8BF6A"/>
+          <w:sz w:val="18"/>
+          <w:szCs w:val="18"/>
+          <w:highlight w:val="green"/>
+        </w:rPr>
+        <w:br/>
+        <w:t xml:space="preserve">   &lt;CODE&gt;</w:t>
+      </w:r>
+      <w:r>
+        <w:rPr>
+          <w:rFonts w:ascii="Menlo" w:hAnsi="Menlo" w:cs="Menlo"/>
+          <w:color w:val="E8BF6A"/>
+          <w:sz w:val="18"/>
+          <w:szCs w:val="18"/>
+          <w:highlight w:val="green"/>
+        </w:rPr>
+        <w:br/>
+        <w:t xml:space="preserve">      </w:t>
+      </w:r>
+      <w:r>
+        <w:rPr>
+          <w:rFonts w:ascii="Menlo" w:hAnsi="Menlo" w:cs="Menlo"/>
+          <w:color w:val="A9B7C6"/>
+          <w:sz w:val="18"/>
+          <w:szCs w:val="18"/>
+          <w:highlight w:val="green"/>
+        </w:rPr>
+        <w:t>editPane.zoomOut();</w:t>
+      </w:r>
+      <w:r>
+        <w:rPr>
+          <w:rFonts w:ascii="Menlo" w:hAnsi="Menlo" w:cs="Menlo"/>
+          <w:color w:val="A9B7C6"/>
+          <w:sz w:val="18"/>
+          <w:szCs w:val="18"/>
+          <w:highlight w:val="green"/>
+        </w:rPr>
+        <w:br/>
+        <w:t xml:space="preserve">   </w:t>
+      </w:r>
+      <w:r>
+        <w:rPr>
+          <w:rFonts w:ascii="Menlo" w:hAnsi="Menlo" w:cs="Menlo"/>
+          <w:color w:val="E8BF6A"/>
+          <w:sz w:val="18"/>
+          <w:szCs w:val="18"/>
+          <w:highlight w:val="green"/>
+        </w:rPr>
+        <w:t>&lt;/CODE&gt;</w:t>
+      </w:r>
+      <w:r>
+        <w:rPr>
+          <w:rFonts w:ascii="Menlo" w:hAnsi="Menlo" w:cs="Menlo"/>
+          <w:color w:val="E8BF6A"/>
+          <w:sz w:val="18"/>
+          <w:szCs w:val="18"/>
+          <w:highlight w:val="green"/>
+        </w:rPr>
+        <w:br/>
+        <w:t>&lt;/ACTION&gt;</w:t>
+      </w:r>
+    </w:p>
+    <w:p>
+      <w:pPr>
+        <w:rPr>
+          <w:b/>
+        </w:rPr>
+      </w:pPr>
+    </w:p>
+    <w:p>
+      <w:pPr>
+        <w:rPr>
+          <w:b/>
+        </w:rPr>
+      </w:pPr>
+      <w:r>
+        <w:rPr>
+          <w:b/>
+        </w:rPr>
+        <w:t>&lt;EditPane.java&gt;</w:t>
+      </w:r>
+    </w:p>
+    <w:p>
+      <w:pPr>
+        <w:rPr>
+          <w:i/>
+        </w:rPr>
+      </w:pPr>
+    </w:p>
+    <w:p/>
+    <w:p>
+      <w:pPr>
+        <w:jc w:val="center"/>
+        <w:rPr>
+          <w:b/>
+          <w:u w:val="single"/>
+        </w:rPr>
+      </w:pPr>
+      <w:r>
+        <w:rPr>
+          <w:b/>
+          <w:u w:val="single"/>
+        </w:rPr>
+        <w:t>Add Timestamps to Log</w:t>
+      </w:r>
+    </w:p>
+    <w:p/>
+    <w:p>
+      <w:pPr>
+        <w:numPr>
+          <w:ilvl w:val="0"/>
+          <w:numId w:val="6"/>
+        </w:numPr>
+        <w:rPr>
+          <w:b/>
+          <w:i/>
+        </w:rPr>
+      </w:pPr>
+      <w:r>
+        <w:rPr>
+          <w:b/>
+        </w:rPr>
+        <w:t>Change Request</w:t>
+      </w:r>
+      <w:r>
+        <w:rPr>
+          <w:b/>
+          <w:i/>
+        </w:rPr>
+        <w:t xml:space="preserve">: </w:t>
+      </w:r>
+    </w:p>
+    <w:p>
+      <w:pPr>
+        <w:ind w:left="90"/>
+        <w:jc w:val="both"/>
+      </w:pPr>
+      <w:r>
+        <w:t>Add timestamps to the activity log. Displays the timestamp as yyyy/MM/dd/HH/mm/ss.</w:t>
+      </w:r>
+    </w:p>
+    <w:p>
+      <w:pPr>
+        <w:ind w:left="90"/>
+        <w:jc w:val="both"/>
+        <w:rPr>
+          <w:i/>
+        </w:rPr>
+      </w:pPr>
+    </w:p>
+    <w:p>
+      <w:pPr>
+        <w:numPr>
+          <w:ilvl w:val="0"/>
+          <w:numId w:val="6"/>
+        </w:numPr>
+        <w:rPr>
+          <w:b/>
+        </w:rPr>
+      </w:pPr>
+      <w:r>
+        <w:rPr>
+          <w:b/>
+        </w:rPr>
+        <w:t>Concept Location:</w:t>
+      </w:r>
+    </w:p>
+    <w:p>
+      <w:pPr>
+        <w:rPr>
+          <w:b/>
+        </w:rPr>
+      </w:pPr>
+    </w:p>
+    <w:p>
+      <w:pPr>
+        <w:jc w:val="center"/>
+        <w:rPr>
+          <w:b/>
+        </w:rPr>
+      </w:pPr>
+      <w:r>
+        <w:rPr>
+          <w:b/>
+        </w:rPr>
+        <w:t>Table 1. The list of all the classes visited during concept location.</w:t>
+      </w:r>
+    </w:p>
+    <w:tbl>
+      <w:tblPr>
+        <w:tblW w:w="0" w:type="auto"/>
+        <w:tblBorders>
+          <w:top w:val="single" w:sz="4" w:space="0" w:color="auto"/>
+          <w:left w:val="single" w:sz="4" w:space="0" w:color="auto"/>
+          <w:bottom w:val="single" w:sz="4" w:space="0" w:color="auto"/>
+          <w:right w:val="single" w:sz="4" w:space="0" w:color="auto"/>
+          <w:insideH w:val="single" w:sz="4" w:space="0" w:color="auto"/>
+          <w:insideV w:val="single" w:sz="4" w:space="0" w:color="auto"/>
+        </w:tblBorders>
+        <w:tblLayout w:type="fixed"/>
+        <w:tblLook w:val="04A0" w:firstRow="1" w:lastRow="0" w:firstColumn="1" w:lastColumn="0" w:noHBand="0" w:noVBand="1"/>
+      </w:tblPr>
+      <w:tblGrid>
+        <w:gridCol w:w="288"/>
+        <w:gridCol w:w="1710"/>
+        <w:gridCol w:w="2610"/>
+        <w:gridCol w:w="1530"/>
+        <w:gridCol w:w="3330"/>
+      </w:tblGrid>
+      <w:tr>
+        <w:tc>
+          <w:tcPr>
+            <w:tcW w:w="288" w:type="dxa"/>
+          </w:tcPr>
+          <w:p>
+            <w:pPr>
+              <w:jc w:val="both"/>
+              <w:rPr>
+                <w:b/>
+              </w:rPr>
+            </w:pPr>
+            <w:r>
+              <w:rPr>
+                <w:b/>
+              </w:rPr>
+              <w:t>#</w:t>
+            </w:r>
+          </w:p>
+        </w:tc>
+        <w:tc>
+          <w:tcPr>
+            <w:tcW w:w="1710" w:type="dxa"/>
+          </w:tcPr>
+          <w:p>
+            <w:pPr>
+              <w:jc w:val="both"/>
+              <w:rPr>
+                <w:b/>
+              </w:rPr>
+            </w:pPr>
+            <w:r>
+              <w:rPr>
+                <w:b/>
+              </w:rPr>
+              <w:t>File</w:t>
+            </w:r>
+            <w:r>
+              <w:rPr>
+                <w:b/>
+              </w:rPr>
+              <w:t xml:space="preserve"> name</w:t>
+            </w:r>
+          </w:p>
+        </w:tc>
+        <w:tc>
+          <w:tcPr>
+            <w:tcW w:w="2610" w:type="dxa"/>
+          </w:tcPr>
+          <w:p>
+            <w:pPr>
+              <w:jc w:val="both"/>
+              <w:rPr>
+                <w:b/>
+              </w:rPr>
+            </w:pPr>
+            <w:r>
+              <w:rPr>
+                <w:b/>
+              </w:rPr>
+              <w:t>Tool used</w:t>
+            </w:r>
+          </w:p>
+        </w:tc>
+        <w:tc>
+          <w:tcPr>
+            <w:tcW w:w="1530" w:type="dxa"/>
+          </w:tcPr>
+          <w:p>
+            <w:pPr>
+              <w:jc w:val="both"/>
+              <w:rPr>
+                <w:b/>
+              </w:rPr>
+            </w:pPr>
+            <w:r>
+              <w:rPr>
+                <w:b/>
+              </w:rPr>
+              <w:t>Located?</w:t>
+            </w:r>
+          </w:p>
+        </w:tc>
+        <w:tc>
+          <w:tcPr>
+            <w:tcW w:w="3330" w:type="dxa"/>
+          </w:tcPr>
+          <w:p>
+            <w:pPr>
+              <w:jc w:val="both"/>
+              <w:rPr>
+                <w:b/>
+              </w:rPr>
+            </w:pPr>
+            <w:r>
+              <w:rPr>
+                <w:b/>
+              </w:rPr>
+              <w:t>Comments</w:t>
+            </w:r>
+          </w:p>
+        </w:tc>
+      </w:tr>
+      <w:tr>
+        <w:tc>
+          <w:tcPr>
+            <w:tcW w:w="288" w:type="dxa"/>
+          </w:tcPr>
+          <w:p>
+            <w:r>
+              <w:t>1</w:t>
+            </w:r>
+          </w:p>
+        </w:tc>
+        <w:tc>
+          <w:tcPr>
+            <w:tcW w:w="1710" w:type="dxa"/>
+          </w:tcPr>
+          <w:p>
+            <w:r>
+              <w:t>Log.java</w:t>
+            </w:r>
+          </w:p>
+        </w:tc>
+        <w:tc>
+          <w:tcPr>
+            <w:tcW w:w="2610" w:type="dxa"/>
+          </w:tcPr>
+          <w:p>
+            <w:r>
+              <w:t>“Find in Files” (Ctrl-F)</w:t>
+            </w:r>
+          </w:p>
+        </w:tc>
+        <w:tc>
+          <w:tcPr>
+            <w:tcW w:w="1530" w:type="dxa"/>
+          </w:tcPr>
+          <w:p>
+            <w:r>
+              <w:t>No</w:t>
+            </w:r>
+          </w:p>
+        </w:tc>
+        <w:tc>
+          <w:tcPr>
+            <w:tcW w:w="3330" w:type="dxa"/>
+          </w:tcPr>
+          <w:p>
+            <w:r>
+              <w:t>Tried using “Find in Files” to search for logs. I couldn’t find the file, so I ended up just searching through the where the activity log was enable in the JEdit program. It was located under utilities when running so I searched in the util directory for the activity logs.</w:t>
+            </w:r>
+          </w:p>
+        </w:tc>
+      </w:tr>
+    </w:tbl>
+    <w:p>
+      <w:pPr>
+        <w:ind w:left="450"/>
+        <w:rPr>
+          <w:b/>
+        </w:rPr>
+      </w:pPr>
+    </w:p>
+    <w:p>
+      <w:pPr>
+        <w:ind w:left="450"/>
+        <w:rPr>
+          <w:b/>
+        </w:rPr>
+      </w:pPr>
+    </w:p>
+    <w:p>
+      <w:pPr>
+        <w:numPr>
+          <w:ilvl w:val="0"/>
+          <w:numId w:val="6"/>
+        </w:numPr>
+        <w:rPr>
+          <w:i/>
+        </w:rPr>
+      </w:pPr>
+      <w:r>
+        <w:rPr>
+          <w:b/>
+        </w:rPr>
+        <w:t>Impact Analysis:</w:t>
+      </w:r>
+    </w:p>
+    <w:p>
+      <w:pPr>
+        <w:jc w:val="center"/>
+        <w:rPr>
+          <w:b/>
+        </w:rPr>
+      </w:pPr>
+    </w:p>
+    <w:p>
+      <w:pPr>
+        <w:jc w:val="center"/>
+        <w:rPr>
+          <w:b/>
+        </w:rPr>
+      </w:pPr>
+      <w:r>
+        <w:rPr>
+          <w:b/>
+        </w:rPr>
+        <w:t>Table 2. The list of all the classes visited during impact analysis.</w:t>
+      </w:r>
+    </w:p>
+    <w:tbl>
+      <w:tblPr>
+        <w:tblW w:w="0" w:type="auto"/>
+        <w:tblBorders>
+          <w:top w:val="single" w:sz="4" w:space="0" w:color="auto"/>
+          <w:left w:val="single" w:sz="4" w:space="0" w:color="auto"/>
+          <w:bottom w:val="single" w:sz="4" w:space="0" w:color="auto"/>
+          <w:right w:val="single" w:sz="4" w:space="0" w:color="auto"/>
+          <w:insideH w:val="single" w:sz="4" w:space="0" w:color="auto"/>
+          <w:insideV w:val="single" w:sz="4" w:space="0" w:color="auto"/>
+        </w:tblBorders>
+        <w:tblLayout w:type="fixed"/>
+        <w:tblLook w:val="04A0" w:firstRow="1" w:lastRow="0" w:firstColumn="1" w:lastColumn="0" w:noHBand="0" w:noVBand="1"/>
+      </w:tblPr>
+      <w:tblGrid>
+        <w:gridCol w:w="437"/>
+        <w:gridCol w:w="1856"/>
+        <w:gridCol w:w="3485"/>
+        <w:gridCol w:w="1520"/>
+        <w:gridCol w:w="2278"/>
+      </w:tblGrid>
+      <w:tr>
+        <w:tc>
+          <w:tcPr>
+            <w:tcW w:w="437" w:type="dxa"/>
+          </w:tcPr>
+          <w:p>
+            <w:pPr>
+              <w:jc w:val="both"/>
+              <w:rPr>
+                <w:b/>
+              </w:rPr>
+            </w:pPr>
+            <w:r>
+              <w:rPr>
+                <w:b/>
+              </w:rPr>
+              <w:t>#</w:t>
+            </w:r>
+          </w:p>
+        </w:tc>
+        <w:tc>
+          <w:tcPr>
+            <w:tcW w:w="1856" w:type="dxa"/>
+          </w:tcPr>
+          <w:p>
+            <w:pPr>
+              <w:jc w:val="both"/>
+              <w:rPr>
+                <w:b/>
+              </w:rPr>
+            </w:pPr>
+            <w:r>
+              <w:rPr>
+                <w:b/>
+              </w:rPr>
+              <w:t>Class name</w:t>
+            </w:r>
+          </w:p>
+        </w:tc>
+        <w:tc>
+          <w:tcPr>
+            <w:tcW w:w="3485" w:type="dxa"/>
+          </w:tcPr>
+          <w:p>
+            <w:pPr>
+              <w:jc w:val="both"/>
+              <w:rPr>
+                <w:b/>
+              </w:rPr>
+            </w:pPr>
+            <w:r>
+              <w:rPr>
+                <w:b/>
+              </w:rPr>
+              <w:t>Tool used</w:t>
+            </w:r>
+          </w:p>
+        </w:tc>
+        <w:tc>
+          <w:tcPr>
+            <w:tcW w:w="1520" w:type="dxa"/>
+          </w:tcPr>
+          <w:p>
+            <w:pPr>
+              <w:jc w:val="both"/>
+              <w:rPr>
+                <w:b/>
+              </w:rPr>
+            </w:pPr>
+            <w:r>
+              <w:rPr>
+                <w:b/>
+              </w:rPr>
+              <w:t>Impacted?</w:t>
+            </w:r>
+          </w:p>
+        </w:tc>
+        <w:tc>
+          <w:tcPr>
+            <w:tcW w:w="2278" w:type="dxa"/>
+          </w:tcPr>
+          <w:p>
+            <w:pPr>
+              <w:jc w:val="both"/>
+              <w:rPr>
+                <w:b/>
+              </w:rPr>
+            </w:pPr>
+            <w:r>
+              <w:rPr>
+                <w:b/>
+              </w:rPr>
+              <w:t>Comments</w:t>
+            </w:r>
+          </w:p>
+        </w:tc>
+      </w:tr>
+      <w:tr>
+        <w:tc>
+          <w:tcPr>
+            <w:tcW w:w="437" w:type="dxa"/>
+          </w:tcPr>
+          <w:p>
+            <w:r>
+              <w:t>1</w:t>
+            </w:r>
+          </w:p>
+        </w:tc>
+        <w:tc>
+          <w:tcPr>
+            <w:tcW w:w="1856" w:type="dxa"/>
+          </w:tcPr>
+          <w:p>
+            <w:r>
+              <w:t>_log</w:t>
+            </w:r>
+          </w:p>
+        </w:tc>
+        <w:tc>
+          <w:tcPr>
+            <w:tcW w:w="3485" w:type="dxa"/>
+          </w:tcPr>
+          <w:p>
+            <w:r>
+              <w:t>“Find in Files” (Ctrl-F)</w:t>
+            </w:r>
+          </w:p>
+        </w:tc>
+        <w:tc>
+          <w:tcPr>
+            <w:tcW w:w="1520" w:type="dxa"/>
+          </w:tcPr>
+          <w:p>
+            <w:r>
+              <w:t>Yes</w:t>
+            </w:r>
+          </w:p>
+        </w:tc>
+        <w:tc>
+          <w:tcPr>
+            <w:tcW w:w="2278" w:type="dxa"/>
+          </w:tcPr>
+          <w:p>
+            <w:r>
+              <w:t>I found where the log outputs were by using “Find in Files” it located where the outputs of the activity logs. Added in timestamp in the _log method.</w:t>
+            </w:r>
+          </w:p>
+        </w:tc>
+      </w:tr>
+    </w:tbl>
+    <w:p/>
+    <w:p>
+      <w:pPr>
+        <w:numPr>
+          <w:ilvl w:val="0"/>
+          <w:numId w:val="6"/>
+        </w:numPr>
+        <w:rPr>
+          <w:b/>
+        </w:rPr>
+      </w:pPr>
+      <w:r>
+        <w:rPr>
+          <w:b/>
+        </w:rPr>
         <w:t xml:space="preserve">Learning process: </w:t>
       </w:r>
       <w:r>
@@ -698,8 +2159,6 @@
           <w:b/>
         </w:rPr>
       </w:pPr>
-      <w:bookmarkStart w:id="0" w:name="_GoBack"/>
-      <w:bookmarkEnd w:id="0"/>
     </w:p>
     <w:p>
       <w:pPr>
@@ -766,14 +2225,27 @@
       <w:r>
         <w:t xml:space="preserve">Figure </w:t>
       </w:r>
-      <w:fldSimple w:instr=" SEQ Figure \* ARABIC ">
-        <w:r>
-          <w:rPr>
-            <w:noProof/>
-          </w:rPr>
-          <w:t>1</w:t>
-        </w:r>
-      </w:fldSimple>
+      <w:r>
+        <w:fldChar w:fldCharType="begin"/>
+      </w:r>
+      <w:r>
+        <w:instrText xml:space="preserve"> SEQ Figure \* ARABIC </w:instrText>
+      </w:r>
+      <w:r>
+        <w:fldChar w:fldCharType="separate"/>
+      </w:r>
+      <w:r>
+        <w:rPr>
+          <w:noProof/>
+        </w:rPr>
+        <w:t>1</w:t>
+      </w:r>
+      <w:r>
+        <w:rPr>
+          <w:noProof/>
+        </w:rPr>
+        <w:fldChar w:fldCharType="end"/>
+      </w:r>
       <w:r>
         <w:t>.</w:t>
       </w:r>
@@ -797,7 +2269,7 @@
       <w:pPr>
         <w:numPr>
           <w:ilvl w:val="0"/>
-          <w:numId w:val="2"/>
+          <w:numId w:val="6"/>
         </w:numPr>
         <w:rPr>
           <w:b/>
@@ -831,23 +2303,7 @@
         <w:t xml:space="preserve"> It displays the year, month, day, and time. </w:t>
       </w:r>
       <w:r>
-        <w:t>Imported java.</w:t>
-      </w:r>
-      <w:proofErr w:type="gramStart"/>
-      <w:r>
-        <w:t>text.*</w:t>
-      </w:r>
-      <w:proofErr w:type="gramEnd"/>
-      <w:r>
-        <w:t xml:space="preserve"> to utilize the </w:t>
-      </w:r>
-      <w:proofErr w:type="spellStart"/>
-      <w:r>
-        <w:t>SimpleDateFormat</w:t>
-      </w:r>
-      <w:proofErr w:type="spellEnd"/>
-      <w:r>
-        <w:t xml:space="preserve"> method. The </w:t>
+        <w:t xml:space="preserve">Imported java.text.* to utilize the SimpleDateFormat method. The </w:t>
       </w:r>
       <w:r>
         <w:t>line of code is</w:t>
@@ -859,7 +2315,6 @@
     <w:p>
       <w:pPr>
         <w:rPr>
-          <w:rFonts w:hint="eastAsia"/>
           <w:i/>
           <w:lang w:eastAsia="zh-CN"/>
         </w:rPr>
@@ -869,7 +2324,7 @@
       <w:pPr>
         <w:numPr>
           <w:ilvl w:val="0"/>
-          <w:numId w:val="2"/>
+          <w:numId w:val="6"/>
         </w:numPr>
         <w:jc w:val="both"/>
         <w:rPr>
@@ -916,7 +2371,7 @@
       <w:pPr>
         <w:numPr>
           <w:ilvl w:val="0"/>
-          <w:numId w:val="2"/>
+          <w:numId w:val="6"/>
         </w:numPr>
         <w:jc w:val="both"/>
         <w:rPr>
@@ -1020,25 +2475,14 @@
         <w:br/>
         <w:t xml:space="preserve">import </w:t>
       </w:r>
-      <w:proofErr w:type="spellStart"/>
-      <w:r>
-        <w:rPr>
-          <w:rFonts w:ascii="Menlo" w:hAnsi="Menlo" w:cs="Menlo"/>
-          <w:color w:val="A9B7C6"/>
-          <w:sz w:val="18"/>
-          <w:szCs w:val="18"/>
-        </w:rPr>
-        <w:t>java.util</w:t>
-      </w:r>
-      <w:proofErr w:type="spellEnd"/>
-      <w:r>
-        <w:rPr>
-          <w:rFonts w:ascii="Menlo" w:hAnsi="Menlo" w:cs="Menlo"/>
-          <w:color w:val="A9B7C6"/>
-          <w:sz w:val="18"/>
-          <w:szCs w:val="18"/>
-        </w:rPr>
-        <w:t>.*</w:t>
+      <w:r>
+        <w:rPr>
+          <w:rFonts w:ascii="Menlo" w:hAnsi="Menlo" w:cs="Menlo"/>
+          <w:color w:val="A9B7C6"/>
+          <w:sz w:val="18"/>
+          <w:szCs w:val="18"/>
+        </w:rPr>
+        <w:t>java.util.*</w:t>
       </w:r>
       <w:r>
         <w:rPr>
@@ -1059,25 +2503,14 @@
         <w:br/>
         <w:t xml:space="preserve">import </w:t>
       </w:r>
-      <w:proofErr w:type="spellStart"/>
-      <w:r>
-        <w:rPr>
-          <w:rFonts w:ascii="Menlo" w:hAnsi="Menlo" w:cs="Menlo"/>
-          <w:color w:val="A9B7C6"/>
-          <w:sz w:val="18"/>
-          <w:szCs w:val="18"/>
-        </w:rPr>
-        <w:t>javax.swing</w:t>
-      </w:r>
-      <w:proofErr w:type="spellEnd"/>
-      <w:r>
-        <w:rPr>
-          <w:rFonts w:ascii="Menlo" w:hAnsi="Menlo" w:cs="Menlo"/>
-          <w:color w:val="A9B7C6"/>
-          <w:sz w:val="18"/>
-          <w:szCs w:val="18"/>
-        </w:rPr>
-        <w:t>.*</w:t>
+      <w:r>
+        <w:rPr>
+          <w:rFonts w:ascii="Menlo" w:hAnsi="Menlo" w:cs="Menlo"/>
+          <w:color w:val="A9B7C6"/>
+          <w:sz w:val="18"/>
+          <w:szCs w:val="18"/>
+        </w:rPr>
+        <w:t>javax.swing.*</w:t>
       </w:r>
       <w:r>
         <w:rPr>
@@ -1098,25 +2531,14 @@
         <w:br/>
         <w:t xml:space="preserve">import </w:t>
       </w:r>
-      <w:proofErr w:type="spellStart"/>
-      <w:r>
-        <w:rPr>
-          <w:rFonts w:ascii="Menlo" w:hAnsi="Menlo" w:cs="Menlo"/>
-          <w:color w:val="A9B7C6"/>
-          <w:sz w:val="18"/>
-          <w:szCs w:val="18"/>
-        </w:rPr>
-        <w:t>javax.swing.event</w:t>
-      </w:r>
-      <w:proofErr w:type="spellEnd"/>
-      <w:r>
-        <w:rPr>
-          <w:rFonts w:ascii="Menlo" w:hAnsi="Menlo" w:cs="Menlo"/>
-          <w:color w:val="A9B7C6"/>
-          <w:sz w:val="18"/>
-          <w:szCs w:val="18"/>
-        </w:rPr>
-        <w:t>.*</w:t>
+      <w:r>
+        <w:rPr>
+          <w:rFonts w:ascii="Menlo" w:hAnsi="Menlo" w:cs="Menlo"/>
+          <w:color w:val="A9B7C6"/>
+          <w:sz w:val="18"/>
+          <w:szCs w:val="18"/>
+        </w:rPr>
+        <w:t>javax.swing.event.*</w:t>
       </w:r>
       <w:r>
         <w:rPr>
@@ -1146,7 +2568,6 @@
         </w:rPr>
         <w:t xml:space="preserve">import </w:t>
       </w:r>
-      <w:proofErr w:type="spellStart"/>
       <w:r>
         <w:rPr>
           <w:rFonts w:ascii="Menlo" w:hAnsi="Menlo" w:cs="Menlo"/>
@@ -1155,18 +2576,7 @@
           <w:szCs w:val="18"/>
           <w:highlight w:val="green"/>
         </w:rPr>
-        <w:t>java.text</w:t>
-      </w:r>
-      <w:proofErr w:type="spellEnd"/>
-      <w:r>
-        <w:rPr>
-          <w:rFonts w:ascii="Menlo" w:hAnsi="Menlo" w:cs="Menlo"/>
-          <w:color w:val="A9B7C6"/>
-          <w:sz w:val="18"/>
-          <w:szCs w:val="18"/>
-          <w:highlight w:val="green"/>
-        </w:rPr>
-        <w:t>.*</w:t>
+        <w:t>java.text.*</w:t>
       </w:r>
       <w:r>
         <w:rPr>
@@ -1260,7 +2670,6 @@
         </w:rPr>
         <w:t>(</w:t>
       </w:r>
-      <w:proofErr w:type="spellStart"/>
       <w:r>
         <w:rPr>
           <w:rFonts w:ascii="Menlo" w:hAnsi="Menlo" w:cs="Menlo"/>
@@ -1268,17 +2677,7 @@
           <w:sz w:val="18"/>
           <w:szCs w:val="18"/>
         </w:rPr>
-        <w:t>int</w:t>
-      </w:r>
-      <w:proofErr w:type="spellEnd"/>
-      <w:r>
-        <w:rPr>
-          <w:rFonts w:ascii="Menlo" w:hAnsi="Menlo" w:cs="Menlo"/>
-          <w:color w:val="CC7832"/>
-          <w:sz w:val="18"/>
-          <w:szCs w:val="18"/>
-        </w:rPr>
-        <w:t xml:space="preserve"> </w:t>
+        <w:t xml:space="preserve">int </w:t>
       </w:r>
       <w:r>
         <w:rPr>
@@ -1372,20 +2771,18 @@
           <w:szCs w:val="18"/>
           <w:highlight w:val="green"/>
         </w:rPr>
-        <w:t xml:space="preserve">String </w:t>
-      </w:r>
-      <w:proofErr w:type="spellStart"/>
-      <w:r>
-        <w:rPr>
-          <w:rFonts w:ascii="Menlo" w:hAnsi="Menlo" w:cs="Menlo"/>
-          <w:color w:val="A9B7C6"/>
+        <w:t xml:space="preserve">String timeStamp = </w:t>
+      </w:r>
+      <w:r>
+        <w:rPr>
+          <w:rFonts w:ascii="Menlo" w:hAnsi="Menlo" w:cs="Menlo"/>
+          <w:color w:val="CC7832"/>
           <w:sz w:val="18"/>
           <w:szCs w:val="18"/>
           <w:highlight w:val="green"/>
         </w:rPr>
-        <w:t>timeStamp</w:t>
-      </w:r>
-      <w:proofErr w:type="spellEnd"/>
+        <w:t xml:space="preserve">new </w:t>
+      </w:r>
       <w:r>
         <w:rPr>
           <w:rFonts w:ascii="Menlo" w:hAnsi="Menlo" w:cs="Menlo"/>
@@ -1394,71 +2791,17 @@
           <w:szCs w:val="18"/>
           <w:highlight w:val="green"/>
         </w:rPr>
-        <w:t xml:space="preserve"> = </w:t>
-      </w:r>
-      <w:r>
-        <w:rPr>
-          <w:rFonts w:ascii="Menlo" w:hAnsi="Menlo" w:cs="Menlo"/>
-          <w:color w:val="CC7832"/>
+        <w:t>SimpleDateFormat(</w:t>
+      </w:r>
+      <w:r>
+        <w:rPr>
+          <w:rFonts w:ascii="Menlo" w:hAnsi="Menlo" w:cs="Menlo"/>
+          <w:color w:val="6A8759"/>
           <w:sz w:val="18"/>
           <w:szCs w:val="18"/>
           <w:highlight w:val="green"/>
         </w:rPr>
-        <w:t xml:space="preserve">new </w:t>
-      </w:r>
-      <w:proofErr w:type="spellStart"/>
-      <w:r>
-        <w:rPr>
-          <w:rFonts w:ascii="Menlo" w:hAnsi="Menlo" w:cs="Menlo"/>
-          <w:color w:val="A9B7C6"/>
-          <w:sz w:val="18"/>
-          <w:szCs w:val="18"/>
-          <w:highlight w:val="green"/>
-        </w:rPr>
-        <w:t>SimpleDateFormat</w:t>
-      </w:r>
-      <w:proofErr w:type="spellEnd"/>
-      <w:r>
-        <w:rPr>
-          <w:rFonts w:ascii="Menlo" w:hAnsi="Menlo" w:cs="Menlo"/>
-          <w:color w:val="A9B7C6"/>
-          <w:sz w:val="18"/>
-          <w:szCs w:val="18"/>
-          <w:highlight w:val="green"/>
-        </w:rPr>
-        <w:t>(</w:t>
-      </w:r>
-      <w:r>
-        <w:rPr>
-          <w:rFonts w:ascii="Menlo" w:hAnsi="Menlo" w:cs="Menlo"/>
-          <w:color w:val="6A8759"/>
-          <w:sz w:val="18"/>
-          <w:szCs w:val="18"/>
-          <w:highlight w:val="green"/>
-        </w:rPr>
-        <w:t>"</w:t>
-      </w:r>
-      <w:proofErr w:type="spellStart"/>
-      <w:r>
-        <w:rPr>
-          <w:rFonts w:ascii="Menlo" w:hAnsi="Menlo" w:cs="Menlo"/>
-          <w:color w:val="6A8759"/>
-          <w:sz w:val="18"/>
-          <w:szCs w:val="18"/>
-          <w:highlight w:val="green"/>
-        </w:rPr>
-        <w:t>yyyy.MM.dd.HH.mm.ss</w:t>
-      </w:r>
-      <w:proofErr w:type="spellEnd"/>
-      <w:r>
-        <w:rPr>
-          <w:rFonts w:ascii="Menlo" w:hAnsi="Menlo" w:cs="Menlo"/>
-          <w:color w:val="6A8759"/>
-          <w:sz w:val="18"/>
-          <w:szCs w:val="18"/>
-          <w:highlight w:val="green"/>
-        </w:rPr>
-        <w:t>"</w:t>
+        <w:t>"yyyy.MM.dd.HH.mm.ss"</w:t>
       </w:r>
       <w:r>
         <w:rPr>
@@ -1517,27 +2860,7 @@
           <w:sz w:val="18"/>
           <w:szCs w:val="18"/>
         </w:rPr>
-        <w:t xml:space="preserve">String </w:t>
-      </w:r>
-      <w:proofErr w:type="spellStart"/>
-      <w:r>
-        <w:rPr>
-          <w:rFonts w:ascii="Menlo" w:hAnsi="Menlo" w:cs="Menlo"/>
-          <w:color w:val="A9B7C6"/>
-          <w:sz w:val="18"/>
-          <w:szCs w:val="18"/>
-        </w:rPr>
-        <w:t>fullMessage</w:t>
-      </w:r>
-      <w:proofErr w:type="spellEnd"/>
-      <w:r>
-        <w:rPr>
-          <w:rFonts w:ascii="Menlo" w:hAnsi="Menlo" w:cs="Menlo"/>
-          <w:color w:val="A9B7C6"/>
-          <w:sz w:val="18"/>
-          <w:szCs w:val="18"/>
-        </w:rPr>
-        <w:t xml:space="preserve"> = </w:t>
+        <w:t xml:space="preserve">String fullMessage = </w:t>
       </w:r>
       <w:r>
         <w:rPr>
@@ -1557,29 +2880,7 @@
           <w:szCs w:val="18"/>
           <w:highlight w:val="green"/>
         </w:rPr>
-        <w:t xml:space="preserve">+ </w:t>
-      </w:r>
-      <w:proofErr w:type="spellStart"/>
-      <w:r>
-        <w:rPr>
-          <w:rFonts w:ascii="Menlo" w:hAnsi="Menlo" w:cs="Menlo"/>
-          <w:color w:val="A9B7C6"/>
-          <w:sz w:val="18"/>
-          <w:szCs w:val="18"/>
-          <w:highlight w:val="green"/>
-        </w:rPr>
-        <w:t>timeStamp</w:t>
-      </w:r>
-      <w:proofErr w:type="spellEnd"/>
-      <w:r>
-        <w:rPr>
-          <w:rFonts w:ascii="Menlo" w:hAnsi="Menlo" w:cs="Menlo"/>
-          <w:color w:val="A9B7C6"/>
-          <w:sz w:val="18"/>
-          <w:szCs w:val="18"/>
-          <w:highlight w:val="green"/>
-        </w:rPr>
-        <w:t xml:space="preserve"> + </w:t>
+        <w:t xml:space="preserve">+ timeStamp + </w:t>
       </w:r>
       <w:r>
         <w:rPr>
@@ -1629,7 +2930,6 @@
         </w:rPr>
         <w:t xml:space="preserve">+ </w:t>
       </w:r>
-      <w:proofErr w:type="spellStart"/>
       <w:r>
         <w:rPr>
           <w:rFonts w:ascii="Menlo" w:hAnsi="Menlo" w:cs="Menlo"/>
@@ -1641,7 +2941,6 @@
         </w:rPr>
         <w:t>urgencyToString</w:t>
       </w:r>
-      <w:proofErr w:type="spellEnd"/>
       <w:r>
         <w:rPr>
           <w:rFonts w:ascii="Menlo" w:hAnsi="Menlo" w:cs="Menlo"/>
@@ -1791,7 +3090,7 @@
   <w:abstractNum w:abstractNumId="0">
     <w:nsid w:val="FFFFFF1D"/>
     <w:multiLevelType w:val="multilevel"/>
-    <w:tmpl w:val="E3C47A5E"/>
+    <w:tmpl w:val="F54290E8"/>
     <w:lvl w:ilvl="0">
       <w:start w:val="1"/>
       <w:numFmt w:val="bullet"/>
@@ -1929,6 +3228,185 @@
     </w:lvl>
   </w:abstractNum>
   <w:abstractNum w:abstractNumId="1">
+    <w:nsid w:val="08957A15"/>
+    <w:multiLevelType w:val="hybridMultilevel"/>
+    <w:tmpl w:val="5E44E4B6"/>
+    <w:lvl w:ilvl="0" w:tplc="0409000F">
+      <w:start w:val="1"/>
+      <w:numFmt w:val="decimal"/>
+      <w:lvlText w:val="%1."/>
+      <w:lvlJc w:val="left"/>
+      <w:pPr>
+        <w:ind w:left="720" w:hanging="360"/>
+      </w:pPr>
+      <w:rPr>
+        <w:rFonts w:hint="default"/>
+      </w:rPr>
+    </w:lvl>
+    <w:lvl w:ilvl="1" w:tplc="04090019" w:tentative="1">
+      <w:start w:val="1"/>
+      <w:numFmt w:val="lowerLetter"/>
+      <w:lvlText w:val="%2."/>
+      <w:lvlJc w:val="left"/>
+      <w:pPr>
+        <w:ind w:left="1440" w:hanging="360"/>
+      </w:pPr>
+    </w:lvl>
+    <w:lvl w:ilvl="2" w:tplc="0409001B" w:tentative="1">
+      <w:start w:val="1"/>
+      <w:numFmt w:val="lowerRoman"/>
+      <w:lvlText w:val="%3."/>
+      <w:lvlJc w:val="right"/>
+      <w:pPr>
+        <w:ind w:left="2160" w:hanging="180"/>
+      </w:pPr>
+    </w:lvl>
+    <w:lvl w:ilvl="3" w:tplc="0409000F" w:tentative="1">
+      <w:start w:val="1"/>
+      <w:numFmt w:val="decimal"/>
+      <w:lvlText w:val="%4."/>
+      <w:lvlJc w:val="left"/>
+      <w:pPr>
+        <w:ind w:left="2880" w:hanging="360"/>
+      </w:pPr>
+    </w:lvl>
+    <w:lvl w:ilvl="4" w:tplc="04090019" w:tentative="1">
+      <w:start w:val="1"/>
+      <w:numFmt w:val="lowerLetter"/>
+      <w:lvlText w:val="%5."/>
+      <w:lvlJc w:val="left"/>
+      <w:pPr>
+        <w:ind w:left="3600" w:hanging="360"/>
+      </w:pPr>
+    </w:lvl>
+    <w:lvl w:ilvl="5" w:tplc="0409001B" w:tentative="1">
+      <w:start w:val="1"/>
+      <w:numFmt w:val="lowerRoman"/>
+      <w:lvlText w:val="%6."/>
+      <w:lvlJc w:val="right"/>
+      <w:pPr>
+        <w:ind w:left="4320" w:hanging="180"/>
+      </w:pPr>
+    </w:lvl>
+    <w:lvl w:ilvl="6" w:tplc="0409000F" w:tentative="1">
+      <w:start w:val="1"/>
+      <w:numFmt w:val="decimal"/>
+      <w:lvlText w:val="%7."/>
+      <w:lvlJc w:val="left"/>
+      <w:pPr>
+        <w:ind w:left="5040" w:hanging="360"/>
+      </w:pPr>
+    </w:lvl>
+    <w:lvl w:ilvl="7" w:tplc="04090019" w:tentative="1">
+      <w:start w:val="1"/>
+      <w:numFmt w:val="lowerLetter"/>
+      <w:lvlText w:val="%8."/>
+      <w:lvlJc w:val="left"/>
+      <w:pPr>
+        <w:ind w:left="5760" w:hanging="360"/>
+      </w:pPr>
+    </w:lvl>
+    <w:lvl w:ilvl="8" w:tplc="0409001B" w:tentative="1">
+      <w:start w:val="1"/>
+      <w:numFmt w:val="lowerRoman"/>
+      <w:lvlText w:val="%9."/>
+      <w:lvlJc w:val="right"/>
+      <w:pPr>
+        <w:ind w:left="6480" w:hanging="180"/>
+      </w:pPr>
+    </w:lvl>
+  </w:abstractNum>
+  <w:abstractNum w:abstractNumId="2">
+    <w:nsid w:val="0D67509C"/>
+    <w:multiLevelType w:val="hybridMultilevel"/>
+    <w:tmpl w:val="2BD884AA"/>
+    <w:lvl w:ilvl="0" w:tplc="EBDE5CAA">
+      <w:start w:val="1"/>
+      <w:numFmt w:val="decimal"/>
+      <w:lvlText w:val="%1."/>
+      <w:lvlJc w:val="left"/>
+      <w:pPr>
+        <w:ind w:left="450" w:hanging="360"/>
+      </w:pPr>
+      <w:rPr>
+        <w:b/>
+        <w:i w:val="0"/>
+      </w:rPr>
+    </w:lvl>
+    <w:lvl w:ilvl="1" w:tplc="04090019" w:tentative="1">
+      <w:start w:val="1"/>
+      <w:numFmt w:val="lowerLetter"/>
+      <w:lvlText w:val="%2."/>
+      <w:lvlJc w:val="left"/>
+      <w:pPr>
+        <w:ind w:left="1485" w:hanging="360"/>
+      </w:pPr>
+    </w:lvl>
+    <w:lvl w:ilvl="2" w:tplc="0409001B" w:tentative="1">
+      <w:start w:val="1"/>
+      <w:numFmt w:val="lowerRoman"/>
+      <w:lvlText w:val="%3."/>
+      <w:lvlJc w:val="right"/>
+      <w:pPr>
+        <w:ind w:left="2205" w:hanging="180"/>
+      </w:pPr>
+    </w:lvl>
+    <w:lvl w:ilvl="3" w:tplc="0409000F" w:tentative="1">
+      <w:start w:val="1"/>
+      <w:numFmt w:val="decimal"/>
+      <w:lvlText w:val="%4."/>
+      <w:lvlJc w:val="left"/>
+      <w:pPr>
+        <w:ind w:left="2925" w:hanging="360"/>
+      </w:pPr>
+    </w:lvl>
+    <w:lvl w:ilvl="4" w:tplc="04090019" w:tentative="1">
+      <w:start w:val="1"/>
+      <w:numFmt w:val="lowerLetter"/>
+      <w:lvlText w:val="%5."/>
+      <w:lvlJc w:val="left"/>
+      <w:pPr>
+        <w:ind w:left="3645" w:hanging="360"/>
+      </w:pPr>
+    </w:lvl>
+    <w:lvl w:ilvl="5" w:tplc="0409001B" w:tentative="1">
+      <w:start w:val="1"/>
+      <w:numFmt w:val="lowerRoman"/>
+      <w:lvlText w:val="%6."/>
+      <w:lvlJc w:val="right"/>
+      <w:pPr>
+        <w:ind w:left="4365" w:hanging="180"/>
+      </w:pPr>
+    </w:lvl>
+    <w:lvl w:ilvl="6" w:tplc="0409000F" w:tentative="1">
+      <w:start w:val="1"/>
+      <w:numFmt w:val="decimal"/>
+      <w:lvlText w:val="%7."/>
+      <w:lvlJc w:val="left"/>
+      <w:pPr>
+        <w:ind w:left="5085" w:hanging="360"/>
+      </w:pPr>
+    </w:lvl>
+    <w:lvl w:ilvl="7" w:tplc="04090019" w:tentative="1">
+      <w:start w:val="1"/>
+      <w:numFmt w:val="lowerLetter"/>
+      <w:lvlText w:val="%8."/>
+      <w:lvlJc w:val="left"/>
+      <w:pPr>
+        <w:ind w:left="5805" w:hanging="360"/>
+      </w:pPr>
+    </w:lvl>
+    <w:lvl w:ilvl="8" w:tplc="0409001B" w:tentative="1">
+      <w:start w:val="1"/>
+      <w:numFmt w:val="lowerRoman"/>
+      <w:lvlText w:val="%9."/>
+      <w:lvlJc w:val="right"/>
+      <w:pPr>
+        <w:ind w:left="6525" w:hanging="180"/>
+      </w:pPr>
+    </w:lvl>
+  </w:abstractNum>
+  <w:abstractNum w:abstractNumId="3">
     <w:nsid w:val="441A6989"/>
     <w:multiLevelType w:val="hybridMultilevel"/>
     <w:tmpl w:val="0F160304"/>
@@ -2041,7 +3519,7 @@
       </w:rPr>
     </w:lvl>
   </w:abstractNum>
-  <w:abstractNum w:abstractNumId="2">
+  <w:abstractNum w:abstractNumId="4">
     <w:nsid w:val="54F2228F"/>
     <w:multiLevelType w:val="hybridMultilevel"/>
     <w:tmpl w:val="2BD884AA"/>
@@ -2131,14 +3609,112 @@
       </w:pPr>
     </w:lvl>
   </w:abstractNum>
+  <w:abstractNum w:abstractNumId="5">
+    <w:nsid w:val="571B7E18"/>
+    <w:multiLevelType w:val="hybridMultilevel"/>
+    <w:tmpl w:val="5BF2D26E"/>
+    <w:lvl w:ilvl="0" w:tplc="0409000F">
+      <w:start w:val="1"/>
+      <w:numFmt w:val="decimal"/>
+      <w:lvlText w:val="%1."/>
+      <w:lvlJc w:val="left"/>
+      <w:pPr>
+        <w:ind w:left="720" w:hanging="360"/>
+      </w:pPr>
+      <w:rPr>
+        <w:rFonts w:hint="default"/>
+      </w:rPr>
+    </w:lvl>
+    <w:lvl w:ilvl="1" w:tplc="04090019" w:tentative="1">
+      <w:start w:val="1"/>
+      <w:numFmt w:val="lowerLetter"/>
+      <w:lvlText w:val="%2."/>
+      <w:lvlJc w:val="left"/>
+      <w:pPr>
+        <w:ind w:left="1440" w:hanging="360"/>
+      </w:pPr>
+    </w:lvl>
+    <w:lvl w:ilvl="2" w:tplc="0409001B" w:tentative="1">
+      <w:start w:val="1"/>
+      <w:numFmt w:val="lowerRoman"/>
+      <w:lvlText w:val="%3."/>
+      <w:lvlJc w:val="right"/>
+      <w:pPr>
+        <w:ind w:left="2160" w:hanging="180"/>
+      </w:pPr>
+    </w:lvl>
+    <w:lvl w:ilvl="3" w:tplc="0409000F" w:tentative="1">
+      <w:start w:val="1"/>
+      <w:numFmt w:val="decimal"/>
+      <w:lvlText w:val="%4."/>
+      <w:lvlJc w:val="left"/>
+      <w:pPr>
+        <w:ind w:left="2880" w:hanging="360"/>
+      </w:pPr>
+    </w:lvl>
+    <w:lvl w:ilvl="4" w:tplc="04090019" w:tentative="1">
+      <w:start w:val="1"/>
+      <w:numFmt w:val="lowerLetter"/>
+      <w:lvlText w:val="%5."/>
+      <w:lvlJc w:val="left"/>
+      <w:pPr>
+        <w:ind w:left="3600" w:hanging="360"/>
+      </w:pPr>
+    </w:lvl>
+    <w:lvl w:ilvl="5" w:tplc="0409001B" w:tentative="1">
+      <w:start w:val="1"/>
+      <w:numFmt w:val="lowerRoman"/>
+      <w:lvlText w:val="%6."/>
+      <w:lvlJc w:val="right"/>
+      <w:pPr>
+        <w:ind w:left="4320" w:hanging="180"/>
+      </w:pPr>
+    </w:lvl>
+    <w:lvl w:ilvl="6" w:tplc="0409000F" w:tentative="1">
+      <w:start w:val="1"/>
+      <w:numFmt w:val="decimal"/>
+      <w:lvlText w:val="%7."/>
+      <w:lvlJc w:val="left"/>
+      <w:pPr>
+        <w:ind w:left="5040" w:hanging="360"/>
+      </w:pPr>
+    </w:lvl>
+    <w:lvl w:ilvl="7" w:tplc="04090019" w:tentative="1">
+      <w:start w:val="1"/>
+      <w:numFmt w:val="lowerLetter"/>
+      <w:lvlText w:val="%8."/>
+      <w:lvlJc w:val="left"/>
+      <w:pPr>
+        <w:ind w:left="5760" w:hanging="360"/>
+      </w:pPr>
+    </w:lvl>
+    <w:lvl w:ilvl="8" w:tplc="0409001B" w:tentative="1">
+      <w:start w:val="1"/>
+      <w:numFmt w:val="lowerRoman"/>
+      <w:lvlText w:val="%9."/>
+      <w:lvlJc w:val="right"/>
+      <w:pPr>
+        <w:ind w:left="6480" w:hanging="180"/>
+      </w:pPr>
+    </w:lvl>
+  </w:abstractNum>
   <w:num w:numId="1">
-    <w:abstractNumId w:val="1"/>
+    <w:abstractNumId w:val="3"/>
   </w:num>
   <w:num w:numId="2">
-    <w:abstractNumId w:val="2"/>
+    <w:abstractNumId w:val="4"/>
   </w:num>
   <w:num w:numId="3">
     <w:abstractNumId w:val="0"/>
+  </w:num>
+  <w:num w:numId="4">
+    <w:abstractNumId w:val="5"/>
+  </w:num>
+  <w:num w:numId="5">
+    <w:abstractNumId w:val="1"/>
+  </w:num>
+  <w:num w:numId="6">
+    <w:abstractNumId w:val="2"/>
   </w:num>
 </w:numbering>
 </file>
@@ -2172,6 +3748,50 @@
     <w:lsdException w:name="Strong" w:qFormat="1"/>
     <w:lsdException w:name="Emphasis" w:qFormat="1"/>
     <w:lsdException w:name="HTML Preformatted" w:uiPriority="99"/>
+    <w:lsdException w:name="Normal Table" w:semiHidden="1" w:unhideWhenUsed="1"/>
+    <w:lsdException w:name="Table Simple 1" w:semiHidden="1" w:unhideWhenUsed="1"/>
+    <w:lsdException w:name="Table Simple 2" w:semiHidden="1" w:unhideWhenUsed="1"/>
+    <w:lsdException w:name="Table Simple 3" w:semiHidden="1" w:unhideWhenUsed="1"/>
+    <w:lsdException w:name="Table Classic 1" w:semiHidden="1" w:unhideWhenUsed="1"/>
+    <w:lsdException w:name="Table Classic 2" w:semiHidden="1" w:unhideWhenUsed="1"/>
+    <w:lsdException w:name="Table Classic 3" w:semiHidden="1" w:unhideWhenUsed="1"/>
+    <w:lsdException w:name="Table Classic 4" w:semiHidden="1" w:unhideWhenUsed="1"/>
+    <w:lsdException w:name="Table Colorful 1" w:semiHidden="1" w:unhideWhenUsed="1"/>
+    <w:lsdException w:name="Table Colorful 2" w:semiHidden="1" w:unhideWhenUsed="1"/>
+    <w:lsdException w:name="Table Colorful 3" w:semiHidden="1" w:unhideWhenUsed="1"/>
+    <w:lsdException w:name="Table Columns 1" w:semiHidden="1" w:unhideWhenUsed="1"/>
+    <w:lsdException w:name="Table Columns 2" w:semiHidden="1" w:unhideWhenUsed="1"/>
+    <w:lsdException w:name="Table Columns 3" w:semiHidden="1" w:unhideWhenUsed="1"/>
+    <w:lsdException w:name="Table Columns 4" w:semiHidden="1" w:unhideWhenUsed="1"/>
+    <w:lsdException w:name="Table Columns 5" w:semiHidden="1" w:unhideWhenUsed="1"/>
+    <w:lsdException w:name="Table Grid 1" w:semiHidden="1" w:unhideWhenUsed="1"/>
+    <w:lsdException w:name="Table Grid 2" w:semiHidden="1" w:unhideWhenUsed="1"/>
+    <w:lsdException w:name="Table Grid 3" w:semiHidden="1" w:unhideWhenUsed="1"/>
+    <w:lsdException w:name="Table Grid 4" w:semiHidden="1" w:unhideWhenUsed="1"/>
+    <w:lsdException w:name="Table Grid 5" w:semiHidden="1" w:unhideWhenUsed="1"/>
+    <w:lsdException w:name="Table Grid 6" w:semiHidden="1" w:unhideWhenUsed="1"/>
+    <w:lsdException w:name="Table Grid 7" w:semiHidden="1" w:unhideWhenUsed="1"/>
+    <w:lsdException w:name="Table Grid 8" w:semiHidden="1" w:unhideWhenUsed="1"/>
+    <w:lsdException w:name="Table List 1" w:semiHidden="1" w:unhideWhenUsed="1"/>
+    <w:lsdException w:name="Table List 2" w:semiHidden="1" w:unhideWhenUsed="1"/>
+    <w:lsdException w:name="Table List 3" w:semiHidden="1" w:unhideWhenUsed="1"/>
+    <w:lsdException w:name="Table List 4" w:semiHidden="1" w:unhideWhenUsed="1"/>
+    <w:lsdException w:name="Table List 5" w:semiHidden="1" w:unhideWhenUsed="1"/>
+    <w:lsdException w:name="Table List 6" w:semiHidden="1" w:unhideWhenUsed="1"/>
+    <w:lsdException w:name="Table List 7" w:semiHidden="1" w:unhideWhenUsed="1"/>
+    <w:lsdException w:name="Table List 8" w:semiHidden="1" w:unhideWhenUsed="1"/>
+    <w:lsdException w:name="Table 3D effects 1" w:semiHidden="1" w:unhideWhenUsed="1"/>
+    <w:lsdException w:name="Table 3D effects 2" w:semiHidden="1" w:unhideWhenUsed="1"/>
+    <w:lsdException w:name="Table 3D effects 3" w:semiHidden="1" w:unhideWhenUsed="1"/>
+    <w:lsdException w:name="Table Contemporary" w:semiHidden="1" w:unhideWhenUsed="1"/>
+    <w:lsdException w:name="Table Elegant" w:semiHidden="1" w:unhideWhenUsed="1"/>
+    <w:lsdException w:name="Table Professional" w:semiHidden="1" w:unhideWhenUsed="1"/>
+    <w:lsdException w:name="Table Subtle 1" w:semiHidden="1" w:unhideWhenUsed="1"/>
+    <w:lsdException w:name="Table Subtle 2" w:semiHidden="1" w:unhideWhenUsed="1"/>
+    <w:lsdException w:name="Table Web 1" w:semiHidden="1" w:unhideWhenUsed="1"/>
+    <w:lsdException w:name="Table Web 2" w:semiHidden="1" w:unhideWhenUsed="1"/>
+    <w:lsdException w:name="Table Web 3" w:semiHidden="1" w:unhideWhenUsed="1"/>
+    <w:lsdException w:name="Table Theme" w:semiHidden="1" w:unhideWhenUsed="1"/>
     <w:lsdException w:name="Note Level 1" w:semiHidden="1" w:uiPriority="99"/>
     <w:lsdException w:name="Note Level 2" w:uiPriority="1" w:qFormat="1"/>
     <w:lsdException w:name="Note Level 3" w:uiPriority="60"/>
@@ -2408,11 +4028,15 @@
   </w:style>
   <w:style w:type="character" w:default="1" w:styleId="DefaultParagraphFont">
     <w:name w:val="Default Paragraph Font"/>
+    <w:uiPriority w:val="1"/>
     <w:semiHidden/>
+    <w:unhideWhenUsed/>
   </w:style>
   <w:style w:type="table" w:default="1" w:styleId="TableNormal">
     <w:name w:val="Normal Table"/>
+    <w:uiPriority w:val="99"/>
     <w:semiHidden/>
+    <w:unhideWhenUsed/>
     <w:tblPr>
       <w:tblInd w:w="0" w:type="dxa"/>
       <w:tblCellMar>
@@ -2425,7 +4049,9 @@
   </w:style>
   <w:style w:type="numbering" w:default="1" w:styleId="NoList">
     <w:name w:val="No List"/>
+    <w:uiPriority w:val="99"/>
     <w:semiHidden/>
+    <w:unhideWhenUsed/>
   </w:style>
   <w:style w:type="table" w:styleId="TableGrid">
     <w:name w:val="Table Grid"/>
@@ -2547,6 +4173,16 @@
     <w:rPr>
       <w:rFonts w:ascii="Courier New" w:hAnsi="Courier New" w:cs="Courier New"/>
     </w:rPr>
+  </w:style>
+  <w:style w:type="paragraph" w:styleId="ListParagraph">
+    <w:name w:val="List Paragraph"/>
+    <w:basedOn w:val="Normal"/>
+    <w:uiPriority w:val="72"/>
+    <w:rsid w:val="00FB4FC0"/>
+    <w:pPr>
+      <w:ind w:left="720"/>
+      <w:contextualSpacing/>
+    </w:pPr>
   </w:style>
 </w:styles>
 </file>

</xml_diff>